<commit_message>
Update Planilha de horários de correção.docx
</commit_message>
<xml_diff>
--- a/2021/fase 1/Planilha de horários de correção.docx
+++ b/2021/fase 1/Planilha de horários de correção.docx
@@ -4,7 +4,7 @@
   <w:body>
     <w:p>
       <w:pPr>
-        <w:pStyle w:val="Normal1"/>
+        <w:pStyle w:val="LOnormal"/>
         <w:pageBreakBefore w:val="false"/>
         <w:rPr>
           <w:b/>
@@ -20,7 +20,7 @@
     </w:p>
     <w:p>
       <w:pPr>
-        <w:pStyle w:val="Normal1"/>
+        <w:pStyle w:val="LOnormal"/>
         <w:pageBreakBefore w:val="false"/>
         <w:rPr/>
       </w:pPr>
@@ -43,11 +43,11 @@
         <w:tblLook w:val="0600"/>
       </w:tblPr>
       <w:tblGrid>
-        <w:gridCol w:w="1350"/>
-        <w:gridCol w:w="990"/>
-        <w:gridCol w:w="1994"/>
-        <w:gridCol w:w="1605"/>
-        <w:gridCol w:w="3660"/>
+        <w:gridCol w:w="1132"/>
+        <w:gridCol w:w="831"/>
+        <w:gridCol w:w="1672"/>
+        <w:gridCol w:w="1346"/>
+        <w:gridCol w:w="3071"/>
       </w:tblGrid>
       <w:tr>
         <w:trPr>
@@ -55,7 +55,7 @@
         </w:trPr>
         <w:tc>
           <w:tcPr>
-            <w:tcW w:w="1350" w:type="dxa"/>
+            <w:tcW w:w="1132" w:type="dxa"/>
             <w:tcBorders>
               <w:top w:val="single" w:sz="6" w:space="0" w:color="000000"/>
               <w:left w:val="single" w:sz="6" w:space="0" w:color="000000"/>
@@ -66,7 +66,7 @@
           </w:tcPr>
           <w:p>
             <w:pPr>
-              <w:pStyle w:val="Normal1"/>
+              <w:pStyle w:val="LOnormal"/>
               <w:widowControl w:val="false"/>
               <w:rPr>
                 <w:b/>
@@ -87,7 +87,7 @@
         </w:tc>
         <w:tc>
           <w:tcPr>
-            <w:tcW w:w="990" w:type="dxa"/>
+            <w:tcW w:w="831" w:type="dxa"/>
             <w:tcBorders>
               <w:top w:val="single" w:sz="6" w:space="0" w:color="000000"/>
               <w:left w:val="single" w:sz="6" w:space="0" w:color="000000"/>
@@ -98,7 +98,7 @@
           </w:tcPr>
           <w:p>
             <w:pPr>
-              <w:pStyle w:val="Normal1"/>
+              <w:pStyle w:val="LOnormal"/>
               <w:widowControl w:val="false"/>
               <w:rPr>
                 <w:b/>
@@ -119,7 +119,7 @@
         </w:tc>
         <w:tc>
           <w:tcPr>
-            <w:tcW w:w="1994" w:type="dxa"/>
+            <w:tcW w:w="1672" w:type="dxa"/>
             <w:tcBorders>
               <w:top w:val="single" w:sz="6" w:space="0" w:color="000000"/>
               <w:left w:val="single" w:sz="6" w:space="0" w:color="000000"/>
@@ -130,7 +130,7 @@
           </w:tcPr>
           <w:p>
             <w:pPr>
-              <w:pStyle w:val="Normal1"/>
+              <w:pStyle w:val="LOnormal"/>
               <w:widowControl w:val="false"/>
               <w:rPr>
                 <w:b/>
@@ -151,7 +151,7 @@
         </w:tc>
         <w:tc>
           <w:tcPr>
-            <w:tcW w:w="5265" w:type="dxa"/>
+            <w:tcW w:w="4417" w:type="dxa"/>
             <w:gridSpan w:val="2"/>
             <w:tcBorders>
               <w:top w:val="single" w:sz="6" w:space="0" w:color="000000"/>
@@ -163,7 +163,7 @@
           </w:tcPr>
           <w:p>
             <w:pPr>
-              <w:pStyle w:val="Normal1"/>
+              <w:pStyle w:val="LOnormal"/>
               <w:widowControl w:val="false"/>
               <w:rPr>
                 <w:b/>
@@ -189,7 +189,7 @@
         </w:trPr>
         <w:tc>
           <w:tcPr>
-            <w:tcW w:w="1350" w:type="dxa"/>
+            <w:tcW w:w="1132" w:type="dxa"/>
             <w:tcBorders>
               <w:top w:val="single" w:sz="6" w:space="0" w:color="000000"/>
               <w:left w:val="single" w:sz="6" w:space="0" w:color="000000"/>
@@ -200,7 +200,7 @@
           </w:tcPr>
           <w:p>
             <w:pPr>
-              <w:pStyle w:val="Normal1"/>
+              <w:pStyle w:val="LOnormal"/>
               <w:widowControl w:val="false"/>
               <w:rPr>
                 <w:sz w:val="20"/>
@@ -220,7 +220,7 @@
         </w:tc>
         <w:tc>
           <w:tcPr>
-            <w:tcW w:w="990" w:type="dxa"/>
+            <w:tcW w:w="831" w:type="dxa"/>
             <w:tcBorders>
               <w:top w:val="single" w:sz="6" w:space="0" w:color="000000"/>
               <w:left w:val="single" w:sz="6" w:space="0" w:color="000000"/>
@@ -231,7 +231,7 @@
           </w:tcPr>
           <w:p>
             <w:pPr>
-              <w:pStyle w:val="Normal1"/>
+              <w:pStyle w:val="LOnormal"/>
               <w:widowControl w:val="false"/>
               <w:rPr>
                 <w:sz w:val="20"/>
@@ -249,7 +249,7 @@
         </w:tc>
         <w:tc>
           <w:tcPr>
-            <w:tcW w:w="1994" w:type="dxa"/>
+            <w:tcW w:w="1672" w:type="dxa"/>
             <w:tcBorders>
               <w:top w:val="single" w:sz="6" w:space="0" w:color="000000"/>
               <w:left w:val="single" w:sz="6" w:space="0" w:color="000000"/>
@@ -260,7 +260,7 @@
           </w:tcPr>
           <w:p>
             <w:pPr>
-              <w:pStyle w:val="Normal1"/>
+              <w:pStyle w:val="LOnormal"/>
               <w:widowControl w:val="false"/>
               <w:rPr>
                 <w:sz w:val="20"/>
@@ -278,7 +278,7 @@
         </w:tc>
         <w:tc>
           <w:tcPr>
-            <w:tcW w:w="1605" w:type="dxa"/>
+            <w:tcW w:w="1346" w:type="dxa"/>
             <w:tcBorders>
               <w:top w:val="single" w:sz="6" w:space="0" w:color="000000"/>
               <w:left w:val="single" w:sz="6" w:space="0" w:color="000000"/>
@@ -289,7 +289,7 @@
           </w:tcPr>
           <w:p>
             <w:pPr>
-              <w:pStyle w:val="Normal1"/>
+              <w:pStyle w:val="LOnormal"/>
               <w:widowControl w:val="false"/>
               <w:rPr>
                 <w:sz w:val="20"/>
@@ -308,7 +308,7 @@
         </w:tc>
         <w:tc>
           <w:tcPr>
-            <w:tcW w:w="3660" w:type="dxa"/>
+            <w:tcW w:w="3071" w:type="dxa"/>
             <w:vMerge w:val="restart"/>
             <w:tcBorders>
               <w:top w:val="single" w:sz="6" w:space="0" w:color="000000"/>
@@ -320,7 +320,7 @@
           </w:tcPr>
           <w:p>
             <w:pPr>
-              <w:pStyle w:val="Normal1"/>
+              <w:pStyle w:val="LOnormal"/>
               <w:widowControl w:val="false"/>
               <w:rPr>
                 <w:b/>
@@ -346,7 +346,7 @@
         </w:trPr>
         <w:tc>
           <w:tcPr>
-            <w:tcW w:w="1350" w:type="dxa"/>
+            <w:tcW w:w="1132" w:type="dxa"/>
             <w:tcBorders>
               <w:top w:val="single" w:sz="6" w:space="0" w:color="000000"/>
               <w:left w:val="single" w:sz="6" w:space="0" w:color="000000"/>
@@ -357,7 +357,7 @@
           </w:tcPr>
           <w:p>
             <w:pPr>
-              <w:pStyle w:val="Normal1"/>
+              <w:pStyle w:val="LOnormal"/>
               <w:widowControl w:val="false"/>
               <w:rPr>
                 <w:sz w:val="20"/>
@@ -377,7 +377,7 @@
         </w:tc>
         <w:tc>
           <w:tcPr>
-            <w:tcW w:w="990" w:type="dxa"/>
+            <w:tcW w:w="831" w:type="dxa"/>
             <w:tcBorders>
               <w:top w:val="single" w:sz="6" w:space="0" w:color="000000"/>
               <w:left w:val="single" w:sz="6" w:space="0" w:color="000000"/>
@@ -388,7 +388,7 @@
           </w:tcPr>
           <w:p>
             <w:pPr>
-              <w:pStyle w:val="Normal1"/>
+              <w:pStyle w:val="LOnormal"/>
               <w:widowControl w:val="false"/>
               <w:rPr>
                 <w:sz w:val="20"/>
@@ -406,7 +406,7 @@
         </w:tc>
         <w:tc>
           <w:tcPr>
-            <w:tcW w:w="1994" w:type="dxa"/>
+            <w:tcW w:w="1672" w:type="dxa"/>
             <w:tcBorders>
               <w:top w:val="single" w:sz="6" w:space="0" w:color="000000"/>
               <w:left w:val="single" w:sz="6" w:space="0" w:color="000000"/>
@@ -417,7 +417,7 @@
           </w:tcPr>
           <w:p>
             <w:pPr>
-              <w:pStyle w:val="Normal1"/>
+              <w:pStyle w:val="LOnormal"/>
               <w:widowControl w:val="false"/>
               <w:rPr>
                 <w:sz w:val="20"/>
@@ -435,7 +435,7 @@
         </w:tc>
         <w:tc>
           <w:tcPr>
-            <w:tcW w:w="1605" w:type="dxa"/>
+            <w:tcW w:w="1346" w:type="dxa"/>
             <w:tcBorders>
               <w:top w:val="single" w:sz="6" w:space="0" w:color="000000"/>
               <w:left w:val="single" w:sz="6" w:space="0" w:color="000000"/>
@@ -446,7 +446,7 @@
           </w:tcPr>
           <w:p>
             <w:pPr>
-              <w:pStyle w:val="Normal1"/>
+              <w:pStyle w:val="LOnormal"/>
               <w:widowControl w:val="false"/>
               <w:rPr>
                 <w:sz w:val="20"/>
@@ -465,7 +465,7 @@
         </w:tc>
         <w:tc>
           <w:tcPr>
-            <w:tcW w:w="3660" w:type="dxa"/>
+            <w:tcW w:w="3071" w:type="dxa"/>
             <w:vMerge w:val="continue"/>
             <w:tcBorders>
               <w:top w:val="single" w:sz="6" w:space="0" w:color="000000"/>
@@ -483,7 +483,7 @@
           </w:tcPr>
           <w:p>
             <w:pPr>
-              <w:pStyle w:val="Normal1"/>
+              <w:pStyle w:val="LOnormal"/>
               <w:widowControl w:val="false"/>
               <w:rPr>
                 <w:sz w:val="20"/>
@@ -505,7 +505,7 @@
         </w:trPr>
         <w:tc>
           <w:tcPr>
-            <w:tcW w:w="1350" w:type="dxa"/>
+            <w:tcW w:w="1132" w:type="dxa"/>
             <w:tcBorders>
               <w:top w:val="single" w:sz="6" w:space="0" w:color="000000"/>
               <w:left w:val="single" w:sz="6" w:space="0" w:color="000000"/>
@@ -517,7 +517,7 @@
           </w:tcPr>
           <w:p>
             <w:pPr>
-              <w:pStyle w:val="Normal1"/>
+              <w:pStyle w:val="LOnormal"/>
               <w:widowControl w:val="false"/>
               <w:rPr>
                 <w:sz w:val="20"/>
@@ -537,7 +537,7 @@
         </w:tc>
         <w:tc>
           <w:tcPr>
-            <w:tcW w:w="990" w:type="dxa"/>
+            <w:tcW w:w="831" w:type="dxa"/>
             <w:tcBorders>
               <w:top w:val="single" w:sz="6" w:space="0" w:color="000000"/>
               <w:left w:val="single" w:sz="6" w:space="0" w:color="000000"/>
@@ -549,7 +549,7 @@
           </w:tcPr>
           <w:p>
             <w:pPr>
-              <w:pStyle w:val="Normal1"/>
+              <w:pStyle w:val="LOnormal"/>
               <w:widowControl w:val="false"/>
               <w:rPr>
                 <w:sz w:val="20"/>
@@ -567,7 +567,7 @@
         </w:tc>
         <w:tc>
           <w:tcPr>
-            <w:tcW w:w="1994" w:type="dxa"/>
+            <w:tcW w:w="1672" w:type="dxa"/>
             <w:tcBorders>
               <w:top w:val="single" w:sz="6" w:space="0" w:color="000000"/>
               <w:left w:val="single" w:sz="6" w:space="0" w:color="000000"/>
@@ -579,7 +579,7 @@
           </w:tcPr>
           <w:p>
             <w:pPr>
-              <w:pStyle w:val="Normal1"/>
+              <w:pStyle w:val="LOnormal"/>
               <w:widowControl w:val="false"/>
               <w:rPr>
                 <w:sz w:val="20"/>
@@ -597,7 +597,7 @@
         </w:tc>
         <w:tc>
           <w:tcPr>
-            <w:tcW w:w="1605" w:type="dxa"/>
+            <w:tcW w:w="1346" w:type="dxa"/>
             <w:tcBorders>
               <w:top w:val="single" w:sz="6" w:space="0" w:color="000000"/>
               <w:left w:val="single" w:sz="6" w:space="0" w:color="000000"/>
@@ -609,7 +609,7 @@
           </w:tcPr>
           <w:p>
             <w:pPr>
-              <w:pStyle w:val="Normal1"/>
+              <w:pStyle w:val="LOnormal"/>
               <w:widowControl w:val="false"/>
               <w:rPr>
                 <w:sz w:val="20"/>
@@ -628,7 +628,7 @@
         </w:tc>
         <w:tc>
           <w:tcPr>
-            <w:tcW w:w="3660" w:type="dxa"/>
+            <w:tcW w:w="3071" w:type="dxa"/>
             <w:tcBorders>
               <w:top w:val="single" w:sz="6" w:space="0" w:color="000000"/>
               <w:left w:val="single" w:sz="6" w:space="0" w:color="000000"/>
@@ -640,7 +640,7 @@
           </w:tcPr>
           <w:p>
             <w:pPr>
-              <w:pStyle w:val="Normal1"/>
+              <w:pStyle w:val="LOnormal"/>
               <w:widowControl w:val="false"/>
               <w:rPr>
                 <w:sz w:val="20"/>
@@ -659,7 +659,7 @@
     </w:tbl>
     <w:p>
       <w:pPr>
-        <w:pStyle w:val="Normal1"/>
+        <w:pStyle w:val="LOnormal"/>
         <w:pageBreakBefore w:val="false"/>
         <w:rPr/>
       </w:pPr>
@@ -669,7 +669,7 @@
     </w:p>
     <w:p>
       <w:pPr>
-        <w:pStyle w:val="Normal1"/>
+        <w:pStyle w:val="LOnormal"/>
         <w:pageBreakBefore w:val="false"/>
         <w:rPr/>
       </w:pPr>
@@ -689,7 +689,7 @@
     </w:p>
     <w:p>
       <w:pPr>
-        <w:pStyle w:val="Normal1"/>
+        <w:pStyle w:val="LOnormal"/>
         <w:pageBreakBefore w:val="false"/>
         <w:rPr/>
       </w:pPr>
@@ -699,7 +699,7 @@
     </w:p>
     <w:p>
       <w:pPr>
-        <w:pStyle w:val="Normal1"/>
+        <w:pStyle w:val="LOnormal"/>
         <w:pageBreakBefore w:val="false"/>
         <w:rPr/>
       </w:pPr>
@@ -710,7 +710,7 @@
     </w:p>
     <w:p>
       <w:pPr>
-        <w:pStyle w:val="Normal1"/>
+        <w:pStyle w:val="LOnormal"/>
         <w:pageBreakBefore w:val="false"/>
         <w:rPr/>
       </w:pPr>
@@ -726,7 +726,7 @@
     </w:p>
     <w:p>
       <w:pPr>
-        <w:pStyle w:val="Normal1"/>
+        <w:pStyle w:val="LOnormal"/>
         <w:pageBreakBefore w:val="false"/>
         <w:rPr/>
       </w:pPr>
@@ -736,19 +736,24 @@
     </w:p>
     <w:p>
       <w:pPr>
-        <w:pStyle w:val="Normal1"/>
+        <w:pStyle w:val="LOnormal"/>
         <w:pageBreakBefore w:val="false"/>
         <w:rPr/>
       </w:pPr>
       <w:r>
         <w:rPr>
+          <w:rFonts w:eastAsia="Arial" w:cs="Arial"/>
           <w:b/>
+          <w:color w:val="auto"/>
+          <w:kern w:val="0"/>
+          <w:sz w:val="22"/>
+          <w:szCs w:val="22"/>
+          <w:lang w:val="en-US" w:eastAsia="zh-CN" w:bidi="hi-IN"/>
         </w:rPr>
-        <w:t>ATENÇÃO:</w:t>
+        <w:t>Gravações das correções via Meet</w:t>
       </w:r>
       <w:r>
         <w:rPr/>
-        <w:t xml:space="preserve"> lembrar de gravar o horário para que os alunos possam assistir em outro horário.</w:t>
         <w:tab/>
         <w:t xml:space="preserve"> </w:t>
         <w:tab/>
@@ -794,11 +799,10 @@
           </w:tcPr>
           <w:p>
             <w:pPr>
-              <w:pStyle w:val="Normal1"/>
+              <w:pStyle w:val="LOnormal"/>
               <w:keepNext w:val="false"/>
               <w:keepLines w:val="false"/>
               <w:widowControl w:val="false"/>
-              <w:pBdr/>
               <w:shd w:val="clear" w:fill="auto"/>
               <w:spacing w:lineRule="auto" w:line="276" w:before="0" w:after="0"/>
               <w:ind w:left="0" w:right="0" w:hanging="0"/>
@@ -825,11 +829,10 @@
           </w:tcPr>
           <w:p>
             <w:pPr>
-              <w:pStyle w:val="Normal1"/>
+              <w:pStyle w:val="LOnormal"/>
               <w:keepNext w:val="false"/>
               <w:keepLines w:val="false"/>
               <w:widowControl w:val="false"/>
-              <w:pBdr/>
               <w:shd w:val="clear" w:fill="auto"/>
               <w:spacing w:lineRule="auto" w:line="276" w:before="0" w:after="0"/>
               <w:ind w:left="0" w:right="0" w:hanging="0"/>
@@ -861,11 +864,10 @@
           </w:tcPr>
           <w:p>
             <w:pPr>
-              <w:pStyle w:val="Normal1"/>
+              <w:pStyle w:val="LOnormal"/>
               <w:keepNext w:val="false"/>
               <w:keepLines w:val="false"/>
               <w:widowControl w:val="false"/>
-              <w:pBdr/>
               <w:shd w:val="clear" w:fill="auto"/>
               <w:spacing w:lineRule="auto" w:line="276" w:before="0" w:after="0"/>
               <w:ind w:left="0" w:right="0" w:hanging="0"/>
@@ -892,11 +894,10 @@
           </w:tcPr>
           <w:p>
             <w:pPr>
-              <w:pStyle w:val="Normal1"/>
+              <w:pStyle w:val="LOnormal"/>
               <w:keepNext w:val="false"/>
               <w:keepLines w:val="false"/>
               <w:widowControl w:val="false"/>
-              <w:pBdr/>
               <w:shd w:val="clear" w:fill="auto"/>
               <w:spacing w:lineRule="auto" w:line="276" w:before="0" w:after="0"/>
               <w:ind w:left="0" w:right="0" w:hanging="0"/>
@@ -926,11 +927,10 @@
           </w:tcPr>
           <w:p>
             <w:pPr>
-              <w:pStyle w:val="Normal1"/>
+              <w:pStyle w:val="LOnormal"/>
               <w:keepNext w:val="false"/>
               <w:keepLines w:val="false"/>
               <w:widowControl w:val="false"/>
-              <w:pBdr/>
               <w:shd w:val="clear" w:fill="auto"/>
               <w:spacing w:lineRule="auto" w:line="276" w:before="0" w:after="0"/>
               <w:ind w:left="0" w:right="0" w:hanging="0"/>
@@ -955,11 +955,10 @@
           </w:tcPr>
           <w:p>
             <w:pPr>
-              <w:pStyle w:val="Normal1"/>
+              <w:pStyle w:val="LOnormal"/>
               <w:keepNext w:val="false"/>
               <w:keepLines w:val="false"/>
               <w:widowControl w:val="false"/>
-              <w:pBdr/>
               <w:shd w:val="clear" w:fill="auto"/>
               <w:spacing w:lineRule="auto" w:line="276" w:before="0" w:after="0"/>
               <w:ind w:left="0" w:right="0" w:hanging="0"/>
@@ -989,11 +988,10 @@
           </w:tcPr>
           <w:p>
             <w:pPr>
-              <w:pStyle w:val="Normal1"/>
+              <w:pStyle w:val="LOnormal"/>
               <w:keepNext w:val="false"/>
               <w:keepLines w:val="false"/>
               <w:widowControl w:val="false"/>
-              <w:pBdr/>
               <w:shd w:val="clear" w:fill="auto"/>
               <w:spacing w:lineRule="auto" w:line="276" w:before="0" w:after="0"/>
               <w:ind w:left="0" w:right="0" w:hanging="0"/>
@@ -1019,11 +1017,10 @@
           </w:tcPr>
           <w:p>
             <w:pPr>
-              <w:pStyle w:val="Normal1"/>
+              <w:pStyle w:val="LOnormal"/>
               <w:keepNext w:val="false"/>
               <w:keepLines w:val="false"/>
               <w:widowControl w:val="false"/>
-              <w:pBdr/>
               <w:shd w:val="clear" w:fill="auto"/>
               <w:spacing w:lineRule="auto" w:line="276" w:before="0" w:after="0"/>
               <w:ind w:left="0" w:right="0" w:hanging="0"/>
@@ -1054,11 +1051,10 @@
           </w:tcPr>
           <w:p>
             <w:pPr>
-              <w:pStyle w:val="Normal1"/>
+              <w:pStyle w:val="LOnormal"/>
               <w:keepNext w:val="false"/>
               <w:keepLines w:val="false"/>
               <w:widowControl w:val="false"/>
-              <w:pBdr/>
               <w:shd w:val="clear" w:fill="auto"/>
               <w:spacing w:lineRule="auto" w:line="276" w:before="0" w:after="0"/>
               <w:ind w:left="0" w:right="0" w:hanging="0"/>
@@ -1084,11 +1080,10 @@
           </w:tcPr>
           <w:p>
             <w:pPr>
-              <w:pStyle w:val="Normal1"/>
+              <w:pStyle w:val="LOnormal"/>
               <w:keepNext w:val="false"/>
               <w:keepLines w:val="false"/>
               <w:widowControl w:val="false"/>
-              <w:pBdr/>
               <w:shd w:val="clear" w:fill="auto"/>
               <w:spacing w:lineRule="auto" w:line="276" w:before="0" w:after="0"/>
               <w:ind w:left="0" w:right="0" w:hanging="0"/>
@@ -1105,7 +1100,7 @@
     </w:tbl>
     <w:p>
       <w:pPr>
-        <w:pStyle w:val="Normal1"/>
+        <w:pStyle w:val="LOnormal"/>
         <w:rPr/>
       </w:pPr>
       <w:r>
@@ -1131,7 +1126,6 @@
     <w:rPrDefault>
       <w:rPr>
         <w:rFonts w:ascii="Arial" w:hAnsi="Arial" w:eastAsia="Arial" w:cs="Arial"/>
-        <w:sz w:val="22"/>
         <w:szCs w:val="22"/>
         <w:lang w:val="en-US" w:eastAsia="zh-CN" w:bidi="hi-IN"/>
       </w:rPr>
@@ -1147,6 +1141,7 @@
     <w:qFormat/>
     <w:pPr>
       <w:widowControl/>
+      <w:suppressAutoHyphens w:val="true"/>
       <w:bidi w:val="0"/>
       <w:spacing w:lineRule="auto" w:line="276" w:before="0" w:after="0"/>
       <w:jc w:val="left"/>
@@ -1162,8 +1157,8 @@
   </w:style>
   <w:style w:type="paragraph" w:styleId="Ttulo1">
     <w:name w:val="Heading 1"/>
-    <w:basedOn w:val="Normal1"/>
-    <w:next w:val="Normal1"/>
+    <w:basedOn w:val="LOnormal"/>
+    <w:next w:val="LOnormal"/>
     <w:qFormat/>
     <w:pPr>
       <w:keepNext w:val="true"/>
@@ -1178,8 +1173,8 @@
   </w:style>
   <w:style w:type="paragraph" w:styleId="Ttulo2">
     <w:name w:val="Heading 2"/>
-    <w:basedOn w:val="Normal1"/>
-    <w:next w:val="Normal1"/>
+    <w:basedOn w:val="LOnormal"/>
+    <w:next w:val="LOnormal"/>
     <w:qFormat/>
     <w:pPr>
       <w:keepNext w:val="true"/>
@@ -1195,8 +1190,8 @@
   </w:style>
   <w:style w:type="paragraph" w:styleId="Ttulo3">
     <w:name w:val="Heading 3"/>
-    <w:basedOn w:val="Normal1"/>
-    <w:next w:val="Normal1"/>
+    <w:basedOn w:val="LOnormal"/>
+    <w:next w:val="LOnormal"/>
     <w:qFormat/>
     <w:pPr>
       <w:keepNext w:val="true"/>
@@ -1213,8 +1208,8 @@
   </w:style>
   <w:style w:type="paragraph" w:styleId="Ttulo4">
     <w:name w:val="Heading 4"/>
-    <w:basedOn w:val="Normal1"/>
-    <w:next w:val="Normal1"/>
+    <w:basedOn w:val="LOnormal"/>
+    <w:next w:val="LOnormal"/>
     <w:qFormat/>
     <w:pPr>
       <w:keepNext w:val="true"/>
@@ -1230,8 +1225,8 @@
   </w:style>
   <w:style w:type="paragraph" w:styleId="Ttulo5">
     <w:name w:val="Heading 5"/>
-    <w:basedOn w:val="Normal1"/>
-    <w:next w:val="Normal1"/>
+    <w:basedOn w:val="LOnormal"/>
+    <w:next w:val="LOnormal"/>
     <w:qFormat/>
     <w:pPr>
       <w:keepNext w:val="true"/>
@@ -1247,8 +1242,8 @@
   </w:style>
   <w:style w:type="paragraph" w:styleId="Ttulo6">
     <w:name w:val="Heading 6"/>
-    <w:basedOn w:val="Normal1"/>
-    <w:next w:val="Normal1"/>
+    <w:basedOn w:val="LOnormal"/>
+    <w:next w:val="LOnormal"/>
     <w:qFormat/>
     <w:pPr>
       <w:keepNext w:val="true"/>
@@ -1329,11 +1324,12 @@
       <w:rFonts w:cs="Lohit Devanagari"/>
     </w:rPr>
   </w:style>
-  <w:style w:type="paragraph" w:styleId="Normal1" w:default="1">
+  <w:style w:type="paragraph" w:styleId="LOnormal" w:default="1">
     <w:name w:val="LO-normal"/>
     <w:qFormat/>
     <w:pPr>
       <w:widowControl/>
+      <w:suppressAutoHyphens w:val="true"/>
       <w:bidi w:val="0"/>
       <w:spacing w:lineRule="auto" w:line="276" w:before="0" w:after="0"/>
       <w:jc w:val="left"/>
@@ -1349,8 +1345,8 @@
   </w:style>
   <w:style w:type="paragraph" w:styleId="Ttulododocumento">
     <w:name w:val="Title"/>
-    <w:basedOn w:val="Normal1"/>
-    <w:next w:val="Normal1"/>
+    <w:basedOn w:val="LOnormal"/>
+    <w:next w:val="LOnormal"/>
     <w:qFormat/>
     <w:pPr>
       <w:keepNext w:val="true"/>
@@ -1365,8 +1361,8 @@
   </w:style>
   <w:style w:type="paragraph" w:styleId="Subttulo">
     <w:name w:val="Subtitle"/>
-    <w:basedOn w:val="Normal1"/>
-    <w:next w:val="Normal1"/>
+    <w:basedOn w:val="LOnormal"/>
+    <w:next w:val="LOnormal"/>
     <w:qFormat/>
     <w:pPr>
       <w:keepNext w:val="true"/>

</xml_diff>